<commit_message>
minor fix && init new proj
</commit_message>
<xml_diff>
--- a/maths/stat/МС_ЛР_5_Петров/2.docx
+++ b/maths/stat/МС_ЛР_5_Петров/2.docx
@@ -1,6 +1,6 @@
 
 <file path=word/document.xml><?xml version="1.0" encoding="utf-8"?>
-<w:document xmlns:wpc="http://schemas.microsoft.com/office/word/2010/wordprocessingCanvas" xmlns:cx="http://schemas.microsoft.com/office/drawing/2014/chartex" xmlns:cx1="http://schemas.microsoft.com/office/drawing/2015/9/8/chartex" xmlns:cx2="http://schemas.microsoft.com/office/drawing/2015/10/21/chartex" xmlns:cx3="http://schemas.microsoft.com/office/drawing/2016/5/9/chartex" xmlns:cx4="http://schemas.microsoft.com/office/drawing/2016/5/10/chartex" xmlns:cx5="http://schemas.microsoft.com/office/drawing/2016/5/11/chartex" xmlns:cx6="http://schemas.microsoft.com/office/drawing/2016/5/12/chartex" xmlns:cx7="http://schemas.microsoft.com/office/drawing/2016/5/13/chartex" xmlns:cx8="http://schemas.microsoft.com/office/drawing/2016/5/14/chartex" xmlns:mc="http://schemas.openxmlformats.org/markup-compatibility/2006" xmlns:aink="http://schemas.microsoft.com/office/drawing/2016/ink" xmlns:am3d="http://schemas.microsoft.com/office/drawing/2017/model3d" xmlns:o="urn:schemas-microsoft-com:office:office" xmlns:r="http://schemas.openxmlformats.org/officeDocument/2006/relationships" xmlns:m="http://schemas.openxmlformats.org/officeDocument/2006/math" xmlns:v="urn:schemas-microsoft-com:vml" xmlns:wp14="http://schemas.microsoft.com/office/word/2010/wordprocessingDrawing" xmlns:wp="http://schemas.openxmlformats.org/drawingml/2006/wordprocessingDrawing" xmlns:w10="urn:schemas-microsoft-com:office:word" xmlns:w="http://schemas.openxmlformats.org/wordprocessingml/2006/main" xmlns:w14="http://schemas.microsoft.com/office/word/2010/wordml" xmlns:w15="http://schemas.microsoft.com/office/word/2012/wordml" xmlns:w16cid="http://schemas.microsoft.com/office/word/2016/wordml/cid" xmlns:w16se="http://schemas.microsoft.com/office/word/2015/wordml/symex" xmlns:wpg="http://schemas.microsoft.com/office/word/2010/wordprocessingGroup" xmlns:wpi="http://schemas.microsoft.com/office/word/2010/wordprocessingInk" xmlns:wne="http://schemas.microsoft.com/office/word/2006/wordml" xmlns:wps="http://schemas.microsoft.com/office/word/2010/wordprocessingShape" mc:Ignorable="w14 w15 w16se w16cid wp14">
+<w:document xmlns:wpc="http://schemas.microsoft.com/office/word/2010/wordprocessingCanvas" xmlns:cx="http://schemas.microsoft.com/office/drawing/2014/chartex" xmlns:cx1="http://schemas.microsoft.com/office/drawing/2015/9/8/chartex" xmlns:cx2="http://schemas.microsoft.com/office/drawing/2015/10/21/chartex" xmlns:cx3="http://schemas.microsoft.com/office/drawing/2016/5/9/chartex" xmlns:cx4="http://schemas.microsoft.com/office/drawing/2016/5/10/chartex" xmlns:cx5="http://schemas.microsoft.com/office/drawing/2016/5/11/chartex" xmlns:cx6="http://schemas.microsoft.com/office/drawing/2016/5/12/chartex" xmlns:cx7="http://schemas.microsoft.com/office/drawing/2016/5/13/chartex" xmlns:cx8="http://schemas.microsoft.com/office/drawing/2016/5/14/chartex" xmlns:mc="http://schemas.openxmlformats.org/markup-compatibility/2006" xmlns:aink="http://schemas.microsoft.com/office/drawing/2016/ink" xmlns:am3d="http://schemas.microsoft.com/office/drawing/2017/model3d" xmlns:o="urn:schemas-microsoft-com:office:office" xmlns:r="http://schemas.openxmlformats.org/officeDocument/2006/relationships" xmlns:m="http://schemas.openxmlformats.org/officeDocument/2006/math" xmlns:v="urn:schemas-microsoft-com:vml" xmlns:wp14="http://schemas.microsoft.com/office/word/2010/wordprocessingDrawing" xmlns:wp="http://schemas.openxmlformats.org/drawingml/2006/wordprocessingDrawing" xmlns:w10="urn:schemas-microsoft-com:office:word" xmlns:w="http://schemas.openxmlformats.org/wordprocessingml/2006/main" xmlns:w14="http://schemas.microsoft.com/office/word/2010/wordml" xmlns:w15="http://schemas.microsoft.com/office/word/2012/wordml" xmlns:w16cex="http://schemas.microsoft.com/office/word/2018/wordml/cex" xmlns:w16cid="http://schemas.microsoft.com/office/word/2016/wordml/cid" xmlns:w16="http://schemas.microsoft.com/office/word/2018/wordml" xmlns:w16se="http://schemas.microsoft.com/office/word/2015/wordml/symex" xmlns:wpg="http://schemas.microsoft.com/office/word/2010/wordprocessingGroup" xmlns:wpi="http://schemas.microsoft.com/office/word/2010/wordprocessingInk" xmlns:wne="http://schemas.microsoft.com/office/word/2006/wordml" xmlns:wps="http://schemas.microsoft.com/office/word/2010/wordprocessingShape" mc:Ignorable="w14 w15 w16se w16cid w16 w16cex wp14">
   <w:body>
     <w:tbl>
       <w:tblPr>
@@ -10,7 +10,6 @@
         <w:tblCellMar>
           <w:top w:w="53" w:type="dxa"/>
           <w:left w:w="115" w:type="dxa"/>
-          <w:bottom w:w="0" w:type="dxa"/>
           <w:right w:w="43" w:type="dxa"/>
         </w:tblCellMar>
         <w:tblLook w:val="04A0" w:firstRow="1" w:lastRow="0" w:firstColumn="1" w:lastColumn="0" w:noHBand="0" w:noVBand="1"/>
@@ -43,30 +42,30 @@
               <w:rPr>
                 <w:sz w:val="25"/>
               </w:rPr>
-              <w:t xml:space="preserve">8,20230 </w:t>
-            </w:r>
-          </w:p>
-        </w:tc>
-        <w:tc>
-          <w:tcPr>
-            <w:tcW w:w="1699" w:type="dxa"/>
-            <w:tcBorders>
-              <w:top w:val="single" w:sz="4" w:space="0" w:color="000000"/>
-              <w:left w:val="single" w:sz="4" w:space="0" w:color="000000"/>
-              <w:bottom w:val="single" w:sz="4" w:space="0" w:color="000000"/>
-              <w:right w:val="single" w:sz="4" w:space="0" w:color="000000"/>
-            </w:tcBorders>
-          </w:tcPr>
-          <w:p>
-            <w:pPr>
-              <w:ind w:right="67"/>
-              <w:jc w:val="right"/>
-            </w:pPr>
-            <w:r>
-              <w:rPr>
-                <w:sz w:val="25"/>
-              </w:rPr>
-              <w:t xml:space="preserve">6,21008 </w:t>
+              <w:t xml:space="preserve">9,19609 </w:t>
+            </w:r>
+          </w:p>
+        </w:tc>
+        <w:tc>
+          <w:tcPr>
+            <w:tcW w:w="1699" w:type="dxa"/>
+            <w:tcBorders>
+              <w:top w:val="single" w:sz="4" w:space="0" w:color="000000"/>
+              <w:left w:val="single" w:sz="4" w:space="0" w:color="000000"/>
+              <w:bottom w:val="single" w:sz="4" w:space="0" w:color="000000"/>
+              <w:right w:val="single" w:sz="4" w:space="0" w:color="000000"/>
+            </w:tcBorders>
+          </w:tcPr>
+          <w:p>
+            <w:pPr>
+              <w:ind w:right="67"/>
+              <w:jc w:val="right"/>
+            </w:pPr>
+            <w:r>
+              <w:rPr>
+                <w:sz w:val="25"/>
+              </w:rPr>
+              <w:t xml:space="preserve">7,35207 </w:t>
             </w:r>
           </w:p>
         </w:tc>
@@ -89,7 +88,7 @@
               <w:rPr>
                 <w:sz w:val="25"/>
               </w:rPr>
-              <w:t xml:space="preserve">7,07648 </w:t>
+              <w:t xml:space="preserve">6,09777 </w:t>
             </w:r>
           </w:p>
         </w:tc>
@@ -117,30 +116,30 @@
               <w:rPr>
                 <w:sz w:val="25"/>
               </w:rPr>
-              <w:t xml:space="preserve">7,63349 </w:t>
-            </w:r>
-          </w:p>
-        </w:tc>
-        <w:tc>
-          <w:tcPr>
-            <w:tcW w:w="1699" w:type="dxa"/>
-            <w:tcBorders>
-              <w:top w:val="single" w:sz="4" w:space="0" w:color="000000"/>
-              <w:left w:val="single" w:sz="4" w:space="0" w:color="000000"/>
-              <w:bottom w:val="single" w:sz="4" w:space="0" w:color="000000"/>
-              <w:right w:val="single" w:sz="4" w:space="0" w:color="000000"/>
-            </w:tcBorders>
-          </w:tcPr>
-          <w:p>
-            <w:pPr>
-              <w:ind w:right="67"/>
-              <w:jc w:val="right"/>
-            </w:pPr>
-            <w:r>
-              <w:rPr>
-                <w:sz w:val="25"/>
-              </w:rPr>
-              <w:t xml:space="preserve">8,43912 </w:t>
+              <w:t xml:space="preserve">4,69974 </w:t>
+            </w:r>
+          </w:p>
+        </w:tc>
+        <w:tc>
+          <w:tcPr>
+            <w:tcW w:w="1699" w:type="dxa"/>
+            <w:tcBorders>
+              <w:top w:val="single" w:sz="4" w:space="0" w:color="000000"/>
+              <w:left w:val="single" w:sz="4" w:space="0" w:color="000000"/>
+              <w:bottom w:val="single" w:sz="4" w:space="0" w:color="000000"/>
+              <w:right w:val="single" w:sz="4" w:space="0" w:color="000000"/>
+            </w:tcBorders>
+          </w:tcPr>
+          <w:p>
+            <w:pPr>
+              <w:ind w:right="67"/>
+              <w:jc w:val="right"/>
+            </w:pPr>
+            <w:r>
+              <w:rPr>
+                <w:sz w:val="25"/>
+              </w:rPr>
+              <w:t xml:space="preserve">7,34150 </w:t>
             </w:r>
           </w:p>
         </w:tc>
@@ -163,7 +162,7 @@
               <w:rPr>
                 <w:sz w:val="25"/>
               </w:rPr>
-              <w:t xml:space="preserve">7,04769 </w:t>
+              <w:t xml:space="preserve">1,57562 </w:t>
             </w:r>
           </w:p>
         </w:tc>
@@ -191,30 +190,30 @@
               <w:rPr>
                 <w:sz w:val="25"/>
               </w:rPr>
-              <w:t xml:space="preserve">7,56262 </w:t>
-            </w:r>
-          </w:p>
-        </w:tc>
-        <w:tc>
-          <w:tcPr>
-            <w:tcW w:w="1699" w:type="dxa"/>
-            <w:tcBorders>
-              <w:top w:val="single" w:sz="4" w:space="0" w:color="000000"/>
-              <w:left w:val="single" w:sz="4" w:space="0" w:color="000000"/>
-              <w:bottom w:val="single" w:sz="4" w:space="0" w:color="000000"/>
-              <w:right w:val="single" w:sz="4" w:space="0" w:color="000000"/>
-            </w:tcBorders>
-          </w:tcPr>
-          <w:p>
-            <w:pPr>
-              <w:ind w:right="67"/>
-              <w:jc w:val="right"/>
-            </w:pPr>
-            <w:r>
-              <w:rPr>
-                <w:sz w:val="25"/>
-              </w:rPr>
-              <w:t xml:space="preserve">5,52326 </w:t>
+              <w:t xml:space="preserve">7,04656 </w:t>
+            </w:r>
+          </w:p>
+        </w:tc>
+        <w:tc>
+          <w:tcPr>
+            <w:tcW w:w="1699" w:type="dxa"/>
+            <w:tcBorders>
+              <w:top w:val="single" w:sz="4" w:space="0" w:color="000000"/>
+              <w:left w:val="single" w:sz="4" w:space="0" w:color="000000"/>
+              <w:bottom w:val="single" w:sz="4" w:space="0" w:color="000000"/>
+              <w:right w:val="single" w:sz="4" w:space="0" w:color="000000"/>
+            </w:tcBorders>
+          </w:tcPr>
+          <w:p>
+            <w:pPr>
+              <w:ind w:right="67"/>
+              <w:jc w:val="right"/>
+            </w:pPr>
+            <w:r>
+              <w:rPr>
+                <w:sz w:val="25"/>
+              </w:rPr>
+              <w:t xml:space="preserve">6,27323 </w:t>
             </w:r>
           </w:p>
         </w:tc>
@@ -237,7 +236,7 @@
               <w:rPr>
                 <w:sz w:val="25"/>
               </w:rPr>
-              <w:t xml:space="preserve">7,21151 </w:t>
+              <w:t xml:space="preserve">1,57805 </w:t>
             </w:r>
           </w:p>
         </w:tc>
@@ -265,30 +264,30 @@
               <w:rPr>
                 <w:sz w:val="25"/>
               </w:rPr>
-              <w:t xml:space="preserve">4,96462 </w:t>
-            </w:r>
-          </w:p>
-        </w:tc>
-        <w:tc>
-          <w:tcPr>
-            <w:tcW w:w="1699" w:type="dxa"/>
-            <w:tcBorders>
-              <w:top w:val="single" w:sz="4" w:space="0" w:color="000000"/>
-              <w:left w:val="single" w:sz="4" w:space="0" w:color="000000"/>
-              <w:bottom w:val="single" w:sz="4" w:space="0" w:color="000000"/>
-              <w:right w:val="single" w:sz="4" w:space="0" w:color="000000"/>
-            </w:tcBorders>
-          </w:tcPr>
-          <w:p>
-            <w:pPr>
-              <w:ind w:right="67"/>
-              <w:jc w:val="right"/>
-            </w:pPr>
-            <w:r>
-              <w:rPr>
-                <w:sz w:val="25"/>
-              </w:rPr>
-              <w:t xml:space="preserve">7,06685 </w:t>
+              <w:t xml:space="preserve">7,80902 </w:t>
+            </w:r>
+          </w:p>
+        </w:tc>
+        <w:tc>
+          <w:tcPr>
+            <w:tcW w:w="1699" w:type="dxa"/>
+            <w:tcBorders>
+              <w:top w:val="single" w:sz="4" w:space="0" w:color="000000"/>
+              <w:left w:val="single" w:sz="4" w:space="0" w:color="000000"/>
+              <w:bottom w:val="single" w:sz="4" w:space="0" w:color="000000"/>
+              <w:right w:val="single" w:sz="4" w:space="0" w:color="000000"/>
+            </w:tcBorders>
+          </w:tcPr>
+          <w:p>
+            <w:pPr>
+              <w:ind w:right="67"/>
+              <w:jc w:val="right"/>
+            </w:pPr>
+            <w:r>
+              <w:rPr>
+                <w:sz w:val="25"/>
+              </w:rPr>
+              <w:t xml:space="preserve">4,28134 </w:t>
             </w:r>
           </w:p>
         </w:tc>
@@ -311,7 +310,7 @@
               <w:rPr>
                 <w:sz w:val="25"/>
               </w:rPr>
-              <w:t xml:space="preserve">3,78370 </w:t>
+              <w:t xml:space="preserve">5,57767 </w:t>
             </w:r>
           </w:p>
         </w:tc>
@@ -339,30 +338,30 @@
               <w:rPr>
                 <w:sz w:val="25"/>
               </w:rPr>
-              <w:t xml:space="preserve">4,86615 </w:t>
-            </w:r>
-          </w:p>
-        </w:tc>
-        <w:tc>
-          <w:tcPr>
-            <w:tcW w:w="1699" w:type="dxa"/>
-            <w:tcBorders>
-              <w:top w:val="single" w:sz="4" w:space="0" w:color="000000"/>
-              <w:left w:val="single" w:sz="4" w:space="0" w:color="000000"/>
-              <w:bottom w:val="single" w:sz="4" w:space="0" w:color="000000"/>
-              <w:right w:val="single" w:sz="4" w:space="0" w:color="000000"/>
-            </w:tcBorders>
-          </w:tcPr>
-          <w:p>
-            <w:pPr>
-              <w:ind w:right="67"/>
-              <w:jc w:val="right"/>
-            </w:pPr>
-            <w:r>
-              <w:rPr>
-                <w:sz w:val="25"/>
-              </w:rPr>
-              <w:t xml:space="preserve">4,27139 </w:t>
+              <w:t xml:space="preserve">6,23635 </w:t>
+            </w:r>
+          </w:p>
+        </w:tc>
+        <w:tc>
+          <w:tcPr>
+            <w:tcW w:w="1699" w:type="dxa"/>
+            <w:tcBorders>
+              <w:top w:val="single" w:sz="4" w:space="0" w:color="000000"/>
+              <w:left w:val="single" w:sz="4" w:space="0" w:color="000000"/>
+              <w:bottom w:val="single" w:sz="4" w:space="0" w:color="000000"/>
+              <w:right w:val="single" w:sz="4" w:space="0" w:color="000000"/>
+            </w:tcBorders>
+          </w:tcPr>
+          <w:p>
+            <w:pPr>
+              <w:ind w:right="67"/>
+              <w:jc w:val="right"/>
+            </w:pPr>
+            <w:r>
+              <w:rPr>
+                <w:sz w:val="25"/>
+              </w:rPr>
+              <w:t xml:space="preserve">1,21662 </w:t>
             </w:r>
           </w:p>
         </w:tc>
@@ -385,7 +384,7 @@
               <w:rPr>
                 <w:sz w:val="25"/>
               </w:rPr>
-              <w:t xml:space="preserve">6,57200 </w:t>
+              <w:t xml:space="preserve">4,59592 </w:t>
             </w:r>
           </w:p>
         </w:tc>
@@ -413,30 +412,30 @@
               <w:rPr>
                 <w:sz w:val="25"/>
               </w:rPr>
-              <w:t xml:space="preserve">7,35112 </w:t>
-            </w:r>
-          </w:p>
-        </w:tc>
-        <w:tc>
-          <w:tcPr>
-            <w:tcW w:w="1699" w:type="dxa"/>
-            <w:tcBorders>
-              <w:top w:val="single" w:sz="4" w:space="0" w:color="000000"/>
-              <w:left w:val="single" w:sz="4" w:space="0" w:color="000000"/>
-              <w:bottom w:val="single" w:sz="4" w:space="0" w:color="000000"/>
-              <w:right w:val="single" w:sz="4" w:space="0" w:color="000000"/>
-            </w:tcBorders>
-          </w:tcPr>
-          <w:p>
-            <w:pPr>
-              <w:ind w:right="67"/>
-              <w:jc w:val="right"/>
-            </w:pPr>
-            <w:r>
-              <w:rPr>
-                <w:sz w:val="25"/>
-              </w:rPr>
-              <w:t xml:space="preserve">2,82825 </w:t>
+              <w:t xml:space="preserve">5,71228 </w:t>
+            </w:r>
+          </w:p>
+        </w:tc>
+        <w:tc>
+          <w:tcPr>
+            <w:tcW w:w="1699" w:type="dxa"/>
+            <w:tcBorders>
+              <w:top w:val="single" w:sz="4" w:space="0" w:color="000000"/>
+              <w:left w:val="single" w:sz="4" w:space="0" w:color="000000"/>
+              <w:bottom w:val="single" w:sz="4" w:space="0" w:color="000000"/>
+              <w:right w:val="single" w:sz="4" w:space="0" w:color="000000"/>
+            </w:tcBorders>
+          </w:tcPr>
+          <w:p>
+            <w:pPr>
+              <w:ind w:right="67"/>
+              <w:jc w:val="right"/>
+            </w:pPr>
+            <w:r>
+              <w:rPr>
+                <w:sz w:val="25"/>
+              </w:rPr>
+              <w:t xml:space="preserve">6,76153 </w:t>
             </w:r>
           </w:p>
         </w:tc>
@@ -459,7 +458,7 @@
               <w:rPr>
                 <w:sz w:val="25"/>
               </w:rPr>
-              <w:t xml:space="preserve">6,84496 </w:t>
+              <w:t xml:space="preserve">7,99177 </w:t>
             </w:r>
           </w:p>
         </w:tc>
@@ -487,30 +486,30 @@
               <w:rPr>
                 <w:sz w:val="25"/>
               </w:rPr>
-              <w:t xml:space="preserve">7,42108 </w:t>
-            </w:r>
-          </w:p>
-        </w:tc>
-        <w:tc>
-          <w:tcPr>
-            <w:tcW w:w="1699" w:type="dxa"/>
-            <w:tcBorders>
-              <w:top w:val="single" w:sz="4" w:space="0" w:color="000000"/>
-              <w:left w:val="single" w:sz="4" w:space="0" w:color="000000"/>
-              <w:bottom w:val="single" w:sz="4" w:space="0" w:color="000000"/>
-              <w:right w:val="single" w:sz="4" w:space="0" w:color="000000"/>
-            </w:tcBorders>
-          </w:tcPr>
-          <w:p>
-            <w:pPr>
-              <w:ind w:right="67"/>
-              <w:jc w:val="right"/>
-            </w:pPr>
-            <w:r>
-              <w:rPr>
-                <w:sz w:val="25"/>
-              </w:rPr>
-              <w:t xml:space="preserve">6,47358 </w:t>
+              <w:t xml:space="preserve">5,65542 </w:t>
+            </w:r>
+          </w:p>
+        </w:tc>
+        <w:tc>
+          <w:tcPr>
+            <w:tcW w:w="1699" w:type="dxa"/>
+            <w:tcBorders>
+              <w:top w:val="single" w:sz="4" w:space="0" w:color="000000"/>
+              <w:left w:val="single" w:sz="4" w:space="0" w:color="000000"/>
+              <w:bottom w:val="single" w:sz="4" w:space="0" w:color="000000"/>
+              <w:right w:val="single" w:sz="4" w:space="0" w:color="000000"/>
+            </w:tcBorders>
+          </w:tcPr>
+          <w:p>
+            <w:pPr>
+              <w:ind w:right="67"/>
+              <w:jc w:val="right"/>
+            </w:pPr>
+            <w:r>
+              <w:rPr>
+                <w:sz w:val="25"/>
+              </w:rPr>
+              <w:t xml:space="preserve">6,97873 </w:t>
             </w:r>
           </w:p>
         </w:tc>
@@ -533,7 +532,7 @@
               <w:rPr>
                 <w:sz w:val="25"/>
               </w:rPr>
-              <w:t xml:space="preserve">6,66568 </w:t>
+              <w:t xml:space="preserve">2,72567 </w:t>
             </w:r>
           </w:p>
         </w:tc>
@@ -561,30 +560,30 @@
               <w:rPr>
                 <w:sz w:val="25"/>
               </w:rPr>
-              <w:t xml:space="preserve">7,51389 </w:t>
-            </w:r>
-          </w:p>
-        </w:tc>
-        <w:tc>
-          <w:tcPr>
-            <w:tcW w:w="1699" w:type="dxa"/>
-            <w:tcBorders>
-              <w:top w:val="single" w:sz="4" w:space="0" w:color="000000"/>
-              <w:left w:val="single" w:sz="4" w:space="0" w:color="000000"/>
-              <w:bottom w:val="single" w:sz="4" w:space="0" w:color="000000"/>
-              <w:right w:val="single" w:sz="4" w:space="0" w:color="000000"/>
-            </w:tcBorders>
-          </w:tcPr>
-          <w:p>
-            <w:pPr>
-              <w:ind w:right="67"/>
-              <w:jc w:val="right"/>
-            </w:pPr>
-            <w:r>
-              <w:rPr>
-                <w:sz w:val="25"/>
-              </w:rPr>
-              <w:t xml:space="preserve">6,23865 </w:t>
+              <w:t xml:space="preserve">6,49985 </w:t>
+            </w:r>
+          </w:p>
+        </w:tc>
+        <w:tc>
+          <w:tcPr>
+            <w:tcW w:w="1699" w:type="dxa"/>
+            <w:tcBorders>
+              <w:top w:val="single" w:sz="4" w:space="0" w:color="000000"/>
+              <w:left w:val="single" w:sz="4" w:space="0" w:color="000000"/>
+              <w:bottom w:val="single" w:sz="4" w:space="0" w:color="000000"/>
+              <w:right w:val="single" w:sz="4" w:space="0" w:color="000000"/>
+            </w:tcBorders>
+          </w:tcPr>
+          <w:p>
+            <w:pPr>
+              <w:ind w:right="67"/>
+              <w:jc w:val="right"/>
+            </w:pPr>
+            <w:r>
+              <w:rPr>
+                <w:sz w:val="25"/>
+              </w:rPr>
+              <w:t xml:space="preserve">5,75122 </w:t>
             </w:r>
           </w:p>
         </w:tc>
@@ -607,7 +606,7 @@
               <w:rPr>
                 <w:sz w:val="25"/>
               </w:rPr>
-              <w:t xml:space="preserve">6,24994 </w:t>
+              <w:t xml:space="preserve">3,38873 </w:t>
             </w:r>
           </w:p>
         </w:tc>
@@ -635,30 +634,30 @@
               <w:rPr>
                 <w:sz w:val="25"/>
               </w:rPr>
-              <w:t xml:space="preserve">4,77866 </w:t>
-            </w:r>
-          </w:p>
-        </w:tc>
-        <w:tc>
-          <w:tcPr>
-            <w:tcW w:w="1699" w:type="dxa"/>
-            <w:tcBorders>
-              <w:top w:val="single" w:sz="4" w:space="0" w:color="000000"/>
-              <w:left w:val="single" w:sz="4" w:space="0" w:color="000000"/>
-              <w:bottom w:val="single" w:sz="4" w:space="0" w:color="000000"/>
-              <w:right w:val="single" w:sz="4" w:space="0" w:color="000000"/>
-            </w:tcBorders>
-          </w:tcPr>
-          <w:p>
-            <w:pPr>
-              <w:ind w:right="67"/>
-              <w:jc w:val="right"/>
-            </w:pPr>
-            <w:r>
-              <w:rPr>
-                <w:sz w:val="25"/>
-              </w:rPr>
-              <w:t xml:space="preserve">5,23045 </w:t>
+              <w:t xml:space="preserve">6,38057 </w:t>
+            </w:r>
+          </w:p>
+        </w:tc>
+        <w:tc>
+          <w:tcPr>
+            <w:tcW w:w="1699" w:type="dxa"/>
+            <w:tcBorders>
+              <w:top w:val="single" w:sz="4" w:space="0" w:color="000000"/>
+              <w:left w:val="single" w:sz="4" w:space="0" w:color="000000"/>
+              <w:bottom w:val="single" w:sz="4" w:space="0" w:color="000000"/>
+              <w:right w:val="single" w:sz="4" w:space="0" w:color="000000"/>
+            </w:tcBorders>
+          </w:tcPr>
+          <w:p>
+            <w:pPr>
+              <w:ind w:right="67"/>
+              <w:jc w:val="right"/>
+            </w:pPr>
+            <w:r>
+              <w:rPr>
+                <w:sz w:val="25"/>
+              </w:rPr>
+              <w:t xml:space="preserve">3,93101 </w:t>
             </w:r>
           </w:p>
         </w:tc>
@@ -681,7 +680,7 @@
               <w:rPr>
                 <w:sz w:val="25"/>
               </w:rPr>
-              <w:t xml:space="preserve">8,20868 </w:t>
+              <w:t xml:space="preserve">7,24788 </w:t>
             </w:r>
           </w:p>
         </w:tc>
@@ -709,30 +708,30 @@
               <w:rPr>
                 <w:sz w:val="25"/>
               </w:rPr>
-              <w:t xml:space="preserve">7,24430 </w:t>
-            </w:r>
-          </w:p>
-        </w:tc>
-        <w:tc>
-          <w:tcPr>
-            <w:tcW w:w="1699" w:type="dxa"/>
-            <w:tcBorders>
-              <w:top w:val="single" w:sz="4" w:space="0" w:color="000000"/>
-              <w:left w:val="single" w:sz="4" w:space="0" w:color="000000"/>
-              <w:bottom w:val="single" w:sz="4" w:space="0" w:color="000000"/>
-              <w:right w:val="single" w:sz="4" w:space="0" w:color="000000"/>
-            </w:tcBorders>
-          </w:tcPr>
-          <w:p>
-            <w:pPr>
-              <w:ind w:right="67"/>
-              <w:jc w:val="right"/>
-            </w:pPr>
-            <w:r>
-              <w:rPr>
-                <w:sz w:val="25"/>
-              </w:rPr>
-              <w:t xml:space="preserve">5,24942 </w:t>
+              <w:t xml:space="preserve">5,31750 </w:t>
+            </w:r>
+          </w:p>
+        </w:tc>
+        <w:tc>
+          <w:tcPr>
+            <w:tcW w:w="1699" w:type="dxa"/>
+            <w:tcBorders>
+              <w:top w:val="single" w:sz="4" w:space="0" w:color="000000"/>
+              <w:left w:val="single" w:sz="4" w:space="0" w:color="000000"/>
+              <w:bottom w:val="single" w:sz="4" w:space="0" w:color="000000"/>
+              <w:right w:val="single" w:sz="4" w:space="0" w:color="000000"/>
+            </w:tcBorders>
+          </w:tcPr>
+          <w:p>
+            <w:pPr>
+              <w:ind w:right="67"/>
+              <w:jc w:val="right"/>
+            </w:pPr>
+            <w:r>
+              <w:rPr>
+                <w:sz w:val="25"/>
+              </w:rPr>
+              <w:t xml:space="preserve">2,92199 </w:t>
             </w:r>
           </w:p>
         </w:tc>
@@ -755,7 +754,7 @@
               <w:rPr>
                 <w:sz w:val="25"/>
               </w:rPr>
-              <w:t xml:space="preserve">6,42358 </w:t>
+              <w:t xml:space="preserve">7,69643 </w:t>
             </w:r>
           </w:p>
         </w:tc>
@@ -783,30 +782,30 @@
               <w:rPr>
                 <w:sz w:val="25"/>
               </w:rPr>
-              <w:t xml:space="preserve">6,48872 </w:t>
-            </w:r>
-          </w:p>
-        </w:tc>
-        <w:tc>
-          <w:tcPr>
-            <w:tcW w:w="1699" w:type="dxa"/>
-            <w:tcBorders>
-              <w:top w:val="single" w:sz="4" w:space="0" w:color="000000"/>
-              <w:left w:val="single" w:sz="4" w:space="0" w:color="000000"/>
-              <w:bottom w:val="single" w:sz="4" w:space="0" w:color="000000"/>
-              <w:right w:val="single" w:sz="4" w:space="0" w:color="000000"/>
-            </w:tcBorders>
-          </w:tcPr>
-          <w:p>
-            <w:pPr>
-              <w:ind w:right="67"/>
-              <w:jc w:val="right"/>
-            </w:pPr>
-            <w:r>
-              <w:rPr>
-                <w:sz w:val="25"/>
-              </w:rPr>
-              <w:t xml:space="preserve">6,28997 </w:t>
+              <w:t xml:space="preserve">6,35778 </w:t>
+            </w:r>
+          </w:p>
+        </w:tc>
+        <w:tc>
+          <w:tcPr>
+            <w:tcW w:w="1699" w:type="dxa"/>
+            <w:tcBorders>
+              <w:top w:val="single" w:sz="4" w:space="0" w:color="000000"/>
+              <w:left w:val="single" w:sz="4" w:space="0" w:color="000000"/>
+              <w:bottom w:val="single" w:sz="4" w:space="0" w:color="000000"/>
+              <w:right w:val="single" w:sz="4" w:space="0" w:color="000000"/>
+            </w:tcBorders>
+          </w:tcPr>
+          <w:p>
+            <w:pPr>
+              <w:ind w:right="67"/>
+              <w:jc w:val="right"/>
+            </w:pPr>
+            <w:r>
+              <w:rPr>
+                <w:sz w:val="25"/>
+              </w:rPr>
+              <w:t xml:space="preserve">5,27458 </w:t>
             </w:r>
           </w:p>
         </w:tc>
@@ -829,7 +828,7 @@
               <w:rPr>
                 <w:sz w:val="25"/>
               </w:rPr>
-              <w:t xml:space="preserve">5,34432 </w:t>
+              <w:t xml:space="preserve">7,68388 </w:t>
             </w:r>
           </w:p>
         </w:tc>
@@ -857,30 +856,30 @@
               <w:rPr>
                 <w:sz w:val="25"/>
               </w:rPr>
-              <w:t xml:space="preserve">8,26821 </w:t>
-            </w:r>
-          </w:p>
-        </w:tc>
-        <w:tc>
-          <w:tcPr>
-            <w:tcW w:w="1699" w:type="dxa"/>
-            <w:tcBorders>
-              <w:top w:val="single" w:sz="4" w:space="0" w:color="000000"/>
-              <w:left w:val="single" w:sz="4" w:space="0" w:color="000000"/>
-              <w:bottom w:val="single" w:sz="4" w:space="0" w:color="000000"/>
-              <w:right w:val="single" w:sz="4" w:space="0" w:color="000000"/>
-            </w:tcBorders>
-          </w:tcPr>
-          <w:p>
-            <w:pPr>
-              <w:ind w:right="67"/>
-              <w:jc w:val="right"/>
-            </w:pPr>
-            <w:r>
-              <w:rPr>
-                <w:sz w:val="25"/>
-              </w:rPr>
-              <w:t xml:space="preserve">7,41210 </w:t>
+              <w:t xml:space="preserve">4,15548 </w:t>
+            </w:r>
+          </w:p>
+        </w:tc>
+        <w:tc>
+          <w:tcPr>
+            <w:tcW w:w="1699" w:type="dxa"/>
+            <w:tcBorders>
+              <w:top w:val="single" w:sz="4" w:space="0" w:color="000000"/>
+              <w:left w:val="single" w:sz="4" w:space="0" w:color="000000"/>
+              <w:bottom w:val="single" w:sz="4" w:space="0" w:color="000000"/>
+              <w:right w:val="single" w:sz="4" w:space="0" w:color="000000"/>
+            </w:tcBorders>
+          </w:tcPr>
+          <w:p>
+            <w:pPr>
+              <w:ind w:right="67"/>
+              <w:jc w:val="right"/>
+            </w:pPr>
+            <w:r>
+              <w:rPr>
+                <w:sz w:val="25"/>
+              </w:rPr>
+              <w:t xml:space="preserve">6,06640 </w:t>
             </w:r>
           </w:p>
         </w:tc>
@@ -903,7 +902,7 @@
               <w:rPr>
                 <w:sz w:val="25"/>
               </w:rPr>
-              <w:t xml:space="preserve">5,09369 </w:t>
+              <w:t xml:space="preserve">7,19127 </w:t>
             </w:r>
           </w:p>
         </w:tc>
@@ -931,30 +930,30 @@
               <w:rPr>
                 <w:sz w:val="25"/>
               </w:rPr>
-              <w:t xml:space="preserve">7,03979 </w:t>
-            </w:r>
-          </w:p>
-        </w:tc>
-        <w:tc>
-          <w:tcPr>
-            <w:tcW w:w="1699" w:type="dxa"/>
-            <w:tcBorders>
-              <w:top w:val="single" w:sz="4" w:space="0" w:color="000000"/>
-              <w:left w:val="single" w:sz="4" w:space="0" w:color="000000"/>
-              <w:bottom w:val="single" w:sz="4" w:space="0" w:color="000000"/>
-              <w:right w:val="single" w:sz="4" w:space="0" w:color="000000"/>
-            </w:tcBorders>
-          </w:tcPr>
-          <w:p>
-            <w:pPr>
-              <w:ind w:right="67"/>
-              <w:jc w:val="right"/>
-            </w:pPr>
-            <w:r>
-              <w:rPr>
-                <w:sz w:val="25"/>
-              </w:rPr>
-              <w:t xml:space="preserve">5,84109 </w:t>
+              <w:t xml:space="preserve">3,89534 </w:t>
+            </w:r>
+          </w:p>
+        </w:tc>
+        <w:tc>
+          <w:tcPr>
+            <w:tcW w:w="1699" w:type="dxa"/>
+            <w:tcBorders>
+              <w:top w:val="single" w:sz="4" w:space="0" w:color="000000"/>
+              <w:left w:val="single" w:sz="4" w:space="0" w:color="000000"/>
+              <w:bottom w:val="single" w:sz="4" w:space="0" w:color="000000"/>
+              <w:right w:val="single" w:sz="4" w:space="0" w:color="000000"/>
+            </w:tcBorders>
+          </w:tcPr>
+          <w:p>
+            <w:pPr>
+              <w:ind w:right="67"/>
+              <w:jc w:val="right"/>
+            </w:pPr>
+            <w:r>
+              <w:rPr>
+                <w:sz w:val="25"/>
+              </w:rPr>
+              <w:t xml:space="preserve">8,04606 </w:t>
             </w:r>
           </w:p>
         </w:tc>
@@ -977,7 +976,7 @@
               <w:rPr>
                 <w:sz w:val="25"/>
               </w:rPr>
-              <w:t xml:space="preserve">4,76180 </w:t>
+              <w:t xml:space="preserve">8,30204 </w:t>
             </w:r>
           </w:p>
         </w:tc>
@@ -1005,30 +1004,30 @@
               <w:rPr>
                 <w:sz w:val="25"/>
               </w:rPr>
-              <w:t xml:space="preserve">6,07614 </w:t>
-            </w:r>
-          </w:p>
-        </w:tc>
-        <w:tc>
-          <w:tcPr>
-            <w:tcW w:w="1699" w:type="dxa"/>
-            <w:tcBorders>
-              <w:top w:val="single" w:sz="4" w:space="0" w:color="000000"/>
-              <w:left w:val="single" w:sz="4" w:space="0" w:color="000000"/>
-              <w:bottom w:val="single" w:sz="4" w:space="0" w:color="000000"/>
-              <w:right w:val="single" w:sz="4" w:space="0" w:color="000000"/>
-            </w:tcBorders>
-          </w:tcPr>
-          <w:p>
-            <w:pPr>
-              <w:ind w:right="67"/>
-              <w:jc w:val="right"/>
-            </w:pPr>
-            <w:r>
-              <w:rPr>
-                <w:sz w:val="25"/>
-              </w:rPr>
-              <w:t xml:space="preserve">5,00872 </w:t>
+              <w:t xml:space="preserve">8,18016 </w:t>
+            </w:r>
+          </w:p>
+        </w:tc>
+        <w:tc>
+          <w:tcPr>
+            <w:tcW w:w="1699" w:type="dxa"/>
+            <w:tcBorders>
+              <w:top w:val="single" w:sz="4" w:space="0" w:color="000000"/>
+              <w:left w:val="single" w:sz="4" w:space="0" w:color="000000"/>
+              <w:bottom w:val="single" w:sz="4" w:space="0" w:color="000000"/>
+              <w:right w:val="single" w:sz="4" w:space="0" w:color="000000"/>
+            </w:tcBorders>
+          </w:tcPr>
+          <w:p>
+            <w:pPr>
+              <w:ind w:right="67"/>
+              <w:jc w:val="right"/>
+            </w:pPr>
+            <w:r>
+              <w:rPr>
+                <w:sz w:val="25"/>
+              </w:rPr>
+              <w:t xml:space="preserve">5,72973 </w:t>
             </w:r>
           </w:p>
         </w:tc>
@@ -1051,7 +1050,7 @@
               <w:rPr>
                 <w:sz w:val="25"/>
               </w:rPr>
-              <w:t xml:space="preserve">6,48573 </w:t>
+              <w:t xml:space="preserve">5,09883 </w:t>
             </w:r>
           </w:p>
         </w:tc>
@@ -1079,30 +1078,30 @@
               <w:rPr>
                 <w:sz w:val="25"/>
               </w:rPr>
-              <w:t xml:space="preserve">5,72152 </w:t>
-            </w:r>
-          </w:p>
-        </w:tc>
-        <w:tc>
-          <w:tcPr>
-            <w:tcW w:w="1699" w:type="dxa"/>
-            <w:tcBorders>
-              <w:top w:val="single" w:sz="4" w:space="0" w:color="000000"/>
-              <w:left w:val="single" w:sz="4" w:space="0" w:color="000000"/>
-              <w:bottom w:val="single" w:sz="4" w:space="0" w:color="000000"/>
-              <w:right w:val="single" w:sz="4" w:space="0" w:color="000000"/>
-            </w:tcBorders>
-          </w:tcPr>
-          <w:p>
-            <w:pPr>
-              <w:ind w:right="67"/>
-              <w:jc w:val="right"/>
-            </w:pPr>
-            <w:r>
-              <w:rPr>
-                <w:sz w:val="25"/>
-              </w:rPr>
-              <w:t xml:space="preserve">5,44706 </w:t>
+              <w:t xml:space="preserve">5,71922 </w:t>
+            </w:r>
+          </w:p>
+        </w:tc>
+        <w:tc>
+          <w:tcPr>
+            <w:tcW w:w="1699" w:type="dxa"/>
+            <w:tcBorders>
+              <w:top w:val="single" w:sz="4" w:space="0" w:color="000000"/>
+              <w:left w:val="single" w:sz="4" w:space="0" w:color="000000"/>
+              <w:bottom w:val="single" w:sz="4" w:space="0" w:color="000000"/>
+              <w:right w:val="single" w:sz="4" w:space="0" w:color="000000"/>
+            </w:tcBorders>
+          </w:tcPr>
+          <w:p>
+            <w:pPr>
+              <w:ind w:right="67"/>
+              <w:jc w:val="right"/>
+            </w:pPr>
+            <w:r>
+              <w:rPr>
+                <w:sz w:val="25"/>
+              </w:rPr>
+              <w:t xml:space="preserve">4,79144 </w:t>
             </w:r>
           </w:p>
         </w:tc>
@@ -1125,7 +1124,7 @@
               <w:rPr>
                 <w:sz w:val="25"/>
               </w:rPr>
-              <w:t xml:space="preserve">6,33320 </w:t>
+              <w:t xml:space="preserve">6,65376 </w:t>
             </w:r>
           </w:p>
         </w:tc>
@@ -1153,30 +1152,30 @@
               <w:rPr>
                 <w:sz w:val="25"/>
               </w:rPr>
-              <w:t xml:space="preserve">6,60981 </w:t>
-            </w:r>
-          </w:p>
-        </w:tc>
-        <w:tc>
-          <w:tcPr>
-            <w:tcW w:w="1699" w:type="dxa"/>
-            <w:tcBorders>
-              <w:top w:val="single" w:sz="4" w:space="0" w:color="000000"/>
-              <w:left w:val="single" w:sz="4" w:space="0" w:color="000000"/>
-              <w:bottom w:val="single" w:sz="4" w:space="0" w:color="000000"/>
-              <w:right w:val="single" w:sz="4" w:space="0" w:color="000000"/>
-            </w:tcBorders>
-          </w:tcPr>
-          <w:p>
-            <w:pPr>
-              <w:ind w:right="67"/>
-              <w:jc w:val="right"/>
-            </w:pPr>
-            <w:r>
-              <w:rPr>
-                <w:sz w:val="25"/>
-              </w:rPr>
-              <w:t xml:space="preserve">5,04409 </w:t>
+              <w:t xml:space="preserve">6,42098 </w:t>
+            </w:r>
+          </w:p>
+        </w:tc>
+        <w:tc>
+          <w:tcPr>
+            <w:tcW w:w="1699" w:type="dxa"/>
+            <w:tcBorders>
+              <w:top w:val="single" w:sz="4" w:space="0" w:color="000000"/>
+              <w:left w:val="single" w:sz="4" w:space="0" w:color="000000"/>
+              <w:bottom w:val="single" w:sz="4" w:space="0" w:color="000000"/>
+              <w:right w:val="single" w:sz="4" w:space="0" w:color="000000"/>
+            </w:tcBorders>
+          </w:tcPr>
+          <w:p>
+            <w:pPr>
+              <w:ind w:right="67"/>
+              <w:jc w:val="right"/>
+            </w:pPr>
+            <w:r>
+              <w:rPr>
+                <w:sz w:val="25"/>
+              </w:rPr>
+              <w:t xml:space="preserve">5,27272 </w:t>
             </w:r>
           </w:p>
         </w:tc>
@@ -1199,7 +1198,7 @@
               <w:rPr>
                 <w:sz w:val="25"/>
               </w:rPr>
-              <w:t xml:space="preserve">6,93606 </w:t>
+              <w:t xml:space="preserve">5,30189 </w:t>
             </w:r>
           </w:p>
         </w:tc>
@@ -1227,30 +1226,30 @@
               <w:rPr>
                 <w:sz w:val="25"/>
               </w:rPr>
-              <w:t xml:space="preserve">7,36871 </w:t>
-            </w:r>
-          </w:p>
-        </w:tc>
-        <w:tc>
-          <w:tcPr>
-            <w:tcW w:w="1699" w:type="dxa"/>
-            <w:tcBorders>
-              <w:top w:val="single" w:sz="4" w:space="0" w:color="000000"/>
-              <w:left w:val="single" w:sz="4" w:space="0" w:color="000000"/>
-              <w:bottom w:val="single" w:sz="4" w:space="0" w:color="000000"/>
-              <w:right w:val="single" w:sz="4" w:space="0" w:color="000000"/>
-            </w:tcBorders>
-          </w:tcPr>
-          <w:p>
-            <w:pPr>
-              <w:ind w:right="67"/>
-              <w:jc w:val="right"/>
-            </w:pPr>
-            <w:r>
-              <w:rPr>
-                <w:sz w:val="25"/>
-              </w:rPr>
-              <w:t xml:space="preserve">8,02256 </w:t>
+              <w:t xml:space="preserve">5,65892 </w:t>
+            </w:r>
+          </w:p>
+        </w:tc>
+        <w:tc>
+          <w:tcPr>
+            <w:tcW w:w="1699" w:type="dxa"/>
+            <w:tcBorders>
+              <w:top w:val="single" w:sz="4" w:space="0" w:color="000000"/>
+              <w:left w:val="single" w:sz="4" w:space="0" w:color="000000"/>
+              <w:bottom w:val="single" w:sz="4" w:space="0" w:color="000000"/>
+              <w:right w:val="single" w:sz="4" w:space="0" w:color="000000"/>
+            </w:tcBorders>
+          </w:tcPr>
+          <w:p>
+            <w:pPr>
+              <w:ind w:right="67"/>
+              <w:jc w:val="right"/>
+            </w:pPr>
+            <w:r>
+              <w:rPr>
+                <w:sz w:val="25"/>
+              </w:rPr>
+              <w:t xml:space="preserve">6,06232 </w:t>
             </w:r>
           </w:p>
         </w:tc>
@@ -1273,7 +1272,7 @@
               <w:rPr>
                 <w:sz w:val="25"/>
               </w:rPr>
-              <w:t xml:space="preserve">4,17077 </w:t>
+              <w:t xml:space="preserve">5,20508 </w:t>
             </w:r>
           </w:p>
         </w:tc>
@@ -1301,30 +1300,30 @@
               <w:rPr>
                 <w:sz w:val="25"/>
               </w:rPr>
-              <w:t xml:space="preserve">5,46715 </w:t>
-            </w:r>
-          </w:p>
-        </w:tc>
-        <w:tc>
-          <w:tcPr>
-            <w:tcW w:w="1699" w:type="dxa"/>
-            <w:tcBorders>
-              <w:top w:val="single" w:sz="4" w:space="0" w:color="000000"/>
-              <w:left w:val="single" w:sz="4" w:space="0" w:color="000000"/>
-              <w:bottom w:val="single" w:sz="4" w:space="0" w:color="000000"/>
-              <w:right w:val="single" w:sz="4" w:space="0" w:color="000000"/>
-            </w:tcBorders>
-          </w:tcPr>
-          <w:p>
-            <w:pPr>
-              <w:ind w:right="67"/>
-              <w:jc w:val="right"/>
-            </w:pPr>
-            <w:r>
-              <w:rPr>
-                <w:sz w:val="25"/>
-              </w:rPr>
-              <w:t xml:space="preserve">7,90702 </w:t>
+              <w:t xml:space="preserve">6,67199 </w:t>
+            </w:r>
+          </w:p>
+        </w:tc>
+        <w:tc>
+          <w:tcPr>
+            <w:tcW w:w="1699" w:type="dxa"/>
+            <w:tcBorders>
+              <w:top w:val="single" w:sz="4" w:space="0" w:color="000000"/>
+              <w:left w:val="single" w:sz="4" w:space="0" w:color="000000"/>
+              <w:bottom w:val="single" w:sz="4" w:space="0" w:color="000000"/>
+              <w:right w:val="single" w:sz="4" w:space="0" w:color="000000"/>
+            </w:tcBorders>
+          </w:tcPr>
+          <w:p>
+            <w:pPr>
+              <w:ind w:right="67"/>
+              <w:jc w:val="right"/>
+            </w:pPr>
+            <w:r>
+              <w:rPr>
+                <w:sz w:val="25"/>
+              </w:rPr>
+              <w:t xml:space="preserve">8,48145 </w:t>
             </w:r>
           </w:p>
         </w:tc>
@@ -1347,7 +1346,7 @@
               <w:rPr>
                 <w:sz w:val="25"/>
               </w:rPr>
-              <w:t xml:space="preserve">6,05810 </w:t>
+              <w:t xml:space="preserve">4,04824 </w:t>
             </w:r>
           </w:p>
         </w:tc>
@@ -1375,30 +1374,30 @@
               <w:rPr>
                 <w:sz w:val="25"/>
               </w:rPr>
-              <w:t xml:space="preserve">8,05184 </w:t>
-            </w:r>
-          </w:p>
-        </w:tc>
-        <w:tc>
-          <w:tcPr>
-            <w:tcW w:w="1699" w:type="dxa"/>
-            <w:tcBorders>
-              <w:top w:val="single" w:sz="4" w:space="0" w:color="000000"/>
-              <w:left w:val="single" w:sz="4" w:space="0" w:color="000000"/>
-              <w:bottom w:val="single" w:sz="4" w:space="0" w:color="000000"/>
-              <w:right w:val="single" w:sz="4" w:space="0" w:color="000000"/>
-            </w:tcBorders>
-          </w:tcPr>
-          <w:p>
-            <w:pPr>
-              <w:ind w:right="67"/>
-              <w:jc w:val="right"/>
-            </w:pPr>
-            <w:r>
-              <w:rPr>
-                <w:sz w:val="25"/>
-              </w:rPr>
-              <w:t xml:space="preserve">6,00908 </w:t>
+              <w:t xml:space="preserve">4,13818 </w:t>
+            </w:r>
+          </w:p>
+        </w:tc>
+        <w:tc>
+          <w:tcPr>
+            <w:tcW w:w="1699" w:type="dxa"/>
+            <w:tcBorders>
+              <w:top w:val="single" w:sz="4" w:space="0" w:color="000000"/>
+              <w:left w:val="single" w:sz="4" w:space="0" w:color="000000"/>
+              <w:bottom w:val="single" w:sz="4" w:space="0" w:color="000000"/>
+              <w:right w:val="single" w:sz="4" w:space="0" w:color="000000"/>
+            </w:tcBorders>
+          </w:tcPr>
+          <w:p>
+            <w:pPr>
+              <w:ind w:right="67"/>
+              <w:jc w:val="right"/>
+            </w:pPr>
+            <w:r>
+              <w:rPr>
+                <w:sz w:val="25"/>
+              </w:rPr>
+              <w:t xml:space="preserve">5,86590 </w:t>
             </w:r>
           </w:p>
         </w:tc>
@@ -1421,7 +1420,7 @@
               <w:rPr>
                 <w:sz w:val="25"/>
               </w:rPr>
-              <w:t xml:space="preserve">8,39533 </w:t>
+              <w:t xml:space="preserve">4,09634 </w:t>
             </w:r>
           </w:p>
         </w:tc>
@@ -1449,53 +1448,53 @@
               <w:rPr>
                 <w:sz w:val="25"/>
               </w:rPr>
-              <w:t xml:space="preserve">5,84702 </w:t>
-            </w:r>
-          </w:p>
-        </w:tc>
-        <w:tc>
-          <w:tcPr>
-            <w:tcW w:w="1699" w:type="dxa"/>
-            <w:tcBorders>
-              <w:top w:val="single" w:sz="4" w:space="0" w:color="000000"/>
-              <w:left w:val="single" w:sz="4" w:space="0" w:color="000000"/>
-              <w:bottom w:val="single" w:sz="4" w:space="0" w:color="000000"/>
-              <w:right w:val="single" w:sz="4" w:space="0" w:color="000000"/>
-            </w:tcBorders>
-          </w:tcPr>
-          <w:p>
-            <w:pPr>
-              <w:ind w:right="67"/>
-              <w:jc w:val="right"/>
-            </w:pPr>
-            <w:r>
-              <w:rPr>
-                <w:sz w:val="25"/>
-              </w:rPr>
-              <w:t xml:space="preserve">6,93458 </w:t>
-            </w:r>
-          </w:p>
-        </w:tc>
-        <w:tc>
-          <w:tcPr>
-            <w:tcW w:w="1699" w:type="dxa"/>
-            <w:tcBorders>
-              <w:top w:val="single" w:sz="4" w:space="0" w:color="000000"/>
-              <w:left w:val="single" w:sz="4" w:space="0" w:color="000000"/>
-              <w:bottom w:val="single" w:sz="4" w:space="0" w:color="000000"/>
-              <w:right w:val="single" w:sz="4" w:space="0" w:color="000000"/>
-            </w:tcBorders>
-          </w:tcPr>
-          <w:p>
-            <w:pPr>
-              <w:ind w:right="63"/>
-              <w:jc w:val="right"/>
-            </w:pPr>
-            <w:r>
-              <w:rPr>
-                <w:sz w:val="25"/>
-              </w:rPr>
-              <w:t xml:space="preserve">5,47208 </w:t>
+              <w:t xml:space="preserve">4,85758 </w:t>
+            </w:r>
+          </w:p>
+        </w:tc>
+        <w:tc>
+          <w:tcPr>
+            <w:tcW w:w="1699" w:type="dxa"/>
+            <w:tcBorders>
+              <w:top w:val="single" w:sz="4" w:space="0" w:color="000000"/>
+              <w:left w:val="single" w:sz="4" w:space="0" w:color="000000"/>
+              <w:bottom w:val="single" w:sz="4" w:space="0" w:color="000000"/>
+              <w:right w:val="single" w:sz="4" w:space="0" w:color="000000"/>
+            </w:tcBorders>
+          </w:tcPr>
+          <w:p>
+            <w:pPr>
+              <w:ind w:right="67"/>
+              <w:jc w:val="right"/>
+            </w:pPr>
+            <w:r>
+              <w:rPr>
+                <w:sz w:val="25"/>
+              </w:rPr>
+              <w:t xml:space="preserve">3,67180 </w:t>
+            </w:r>
+          </w:p>
+        </w:tc>
+        <w:tc>
+          <w:tcPr>
+            <w:tcW w:w="1699" w:type="dxa"/>
+            <w:tcBorders>
+              <w:top w:val="single" w:sz="4" w:space="0" w:color="000000"/>
+              <w:left w:val="single" w:sz="4" w:space="0" w:color="000000"/>
+              <w:bottom w:val="single" w:sz="4" w:space="0" w:color="000000"/>
+              <w:right w:val="single" w:sz="4" w:space="0" w:color="000000"/>
+            </w:tcBorders>
+          </w:tcPr>
+          <w:p>
+            <w:pPr>
+              <w:ind w:right="62"/>
+              <w:jc w:val="right"/>
+            </w:pPr>
+            <w:r>
+              <w:rPr>
+                <w:sz w:val="25"/>
+              </w:rPr>
+              <w:t xml:space="preserve">4,05832 </w:t>
             </w:r>
           </w:p>
         </w:tc>
@@ -1513,7 +1512,7 @@
 </file>
 
 <file path=word/styles.xml><?xml version="1.0" encoding="utf-8"?>
-<w:styles xmlns:mc="http://schemas.openxmlformats.org/markup-compatibility/2006" xmlns:r="http://schemas.openxmlformats.org/officeDocument/2006/relationships" xmlns:w="http://schemas.openxmlformats.org/wordprocessingml/2006/main" xmlns:w14="http://schemas.microsoft.com/office/word/2010/wordml" xmlns:w15="http://schemas.microsoft.com/office/word/2012/wordml" xmlns:w16cid="http://schemas.microsoft.com/office/word/2016/wordml/cid" xmlns:w16se="http://schemas.microsoft.com/office/word/2015/wordml/symex" mc:Ignorable="w14 w15 w16se w16cid">
+<w:styles xmlns:mc="http://schemas.openxmlformats.org/markup-compatibility/2006" xmlns:r="http://schemas.openxmlformats.org/officeDocument/2006/relationships" xmlns:w="http://schemas.openxmlformats.org/wordprocessingml/2006/main" xmlns:w14="http://schemas.microsoft.com/office/word/2010/wordml" xmlns:w15="http://schemas.microsoft.com/office/word/2012/wordml" xmlns:w16cex="http://schemas.microsoft.com/office/word/2018/wordml/cex" xmlns:w16cid="http://schemas.microsoft.com/office/word/2016/wordml/cid" xmlns:w16="http://schemas.microsoft.com/office/word/2018/wordml" xmlns:w16se="http://schemas.microsoft.com/office/word/2015/wordml/symex" mc:Ignorable="w14 w15 w16se w16cid w16 w16cex">
   <w:docDefaults>
     <w:rPrDefault>
       <w:rPr>

</xml_diff>